<commit_message>
Reattempt Wk 7 Quiz for Coursera Stanford ML
</commit_message>
<xml_diff>
--- a/MachineLearning/Coursera/StanfordMachineLearning/Week7_SupportVectorMachines/Week7Quiz.docx
+++ b/MachineLearning/Coursera/StanfordMachineLearning/Week7_SupportVectorMachines/Week7Quiz.docx
@@ -835,13 +835,7 @@
         <w:rPr>
           <w:b/>
         </w:rPr>
-        <w:t xml:space="preserve">1 </w:t>
-      </w:r>
-      <w:r>
-        <w:rPr>
-          <w:b/>
-        </w:rPr>
-        <w:t>(2</w:t>
+        <w:t>1 (2</w:t>
       </w:r>
       <w:r>
         <w:rPr>
@@ -904,19 +898,7 @@
         <w:rPr>
           <w:b/>
         </w:rPr>
-        <w:t xml:space="preserve"> y(i) = 0, we have that θ</w:t>
-      </w:r>
-      <w:r>
-        <w:rPr>
-          <w:b/>
-        </w:rPr>
-        <w:t>(t)</w:t>
-      </w:r>
-      <w:r>
-        <w:rPr>
-          <w:b/>
-        </w:rPr>
-        <w:t>x(i) ≤− 1 (1</w:t>
+        <w:t xml:space="preserve"> y(i) = 0, we have that θ(t)x(i) ≤− 1 (1</w:t>
       </w:r>
       <w:r>
         <w:rPr>
@@ -1056,6 +1038,13 @@
         <w:pStyle w:val="ListBullet"/>
       </w:pPr>
       <w:r>
+        <w:rPr>
+          <w:rFonts w:ascii="Arial" w:hAnsi="Arial" w:cs="Arial"/>
+          <w:color w:val="373A3C"/>
+          <w:sz w:val="21"/>
+          <w:szCs w:val="21"/>
+          <w:shd w:val="clear" w:color="auto" w:fill="F9F9F9"/>
+        </w:rPr>
         <w:t>Use an SVM with a linear kernel, without introducing new features.</w:t>
       </w:r>
     </w:p>
@@ -1063,15 +1052,16 @@
       <w:pPr>
         <w:pStyle w:val="ListBullet"/>
       </w:pPr>
-      <w:r>
-        <w:t xml:space="preserve">Use an SVM with a </w:t>
-      </w:r>
-      <w:r>
-        <w:t>Gaussian</w:t>
-      </w:r>
-      <w:r>
-        <w:t xml:space="preserve"> kernel, without introducing new features.</w:t>
-      </w:r>
+    </w:p>
+    <w:p>
+      <w:pPr>
+        <w:pStyle w:val="ListBullet"/>
+      </w:pPr>
+    </w:p>
+    <w:p>
+      <w:pPr>
+        <w:pStyle w:val="ListBullet"/>
+      </w:pPr>
     </w:p>
     <w:p>
       <w:pPr>
@@ -1079,6 +1069,29 @@
       </w:pPr>
       <w:bookmarkStart w:id="0" w:name="_GoBack"/>
       <w:bookmarkEnd w:id="0"/>
+      <w:r>
+        <w:t xml:space="preserve">Use an SVM with a </w:t>
+      </w:r>
+      <w:r>
+        <w:t>Gaussian</w:t>
+      </w:r>
+      <w:r>
+        <w:t xml:space="preserve"> kernel, w</w:t>
+      </w:r>
+      <w:r>
+        <w:t xml:space="preserve">ithout introducing new features </w:t>
+      </w:r>
+      <w:r>
+        <w:sym w:font="Wingdings" w:char="F0E0"/>
+      </w:r>
+      <w:r>
+        <w:t xml:space="preserve"> too slow to run</w:t>
+      </w:r>
+    </w:p>
+    <w:p>
+      <w:pPr>
+        <w:pStyle w:val="ListBullet"/>
+      </w:pPr>
       <w:r>
         <w:t>Increase</w:t>
       </w:r>
@@ -1205,59 +1218,69 @@
         <w:ind w:left="720"/>
         <w:rPr>
           <w:b/>
-        </w:rPr>
-      </w:pPr>
-      <w:r>
-        <w:rPr>
-          <w:b/>
+          <w:i/>
+        </w:rPr>
+      </w:pPr>
+      <w:r>
+        <w:rPr>
+          <w:b/>
+          <w:i/>
         </w:rPr>
         <w:t>If the data are linearly separable, an SVM using a linear kernel will</w:t>
       </w:r>
       <w:r>
         <w:rPr>
           <w:b/>
+          <w:i/>
         </w:rPr>
         <w:t xml:space="preserve"> </w:t>
       </w:r>
       <w:r>
         <w:rPr>
           <w:b/>
+          <w:i/>
         </w:rPr>
         <w:t xml:space="preserve">return </w:t>
       </w:r>
       <w:r>
         <w:rPr>
           <w:b/>
-        </w:rPr>
-        <w:t>different</w:t>
-      </w:r>
-      <w:r>
-        <w:rPr>
-          <w:b/>
-        </w:rPr>
-        <w:t xml:space="preserve"> parameters θ regardless of the chosen value of</w:t>
-      </w:r>
-      <w:r>
-        <w:rPr>
-          <w:b/>
+          <w:i/>
+        </w:rPr>
+        <w:t xml:space="preserve">DIFFERENT </w:t>
+      </w:r>
+      <w:r>
+        <w:rPr>
+          <w:b/>
+          <w:i/>
+        </w:rPr>
+        <w:t>parameters θ regardless of the chosen value of</w:t>
+      </w:r>
+      <w:r>
+        <w:rPr>
+          <w:b/>
+          <w:i/>
         </w:rPr>
         <w:t xml:space="preserve"> </w:t>
       </w:r>
       <w:r>
         <w:rPr>
           <w:b/>
+          <w:i/>
         </w:rPr>
         <w:t>C (i.e., the resulting value of θ depend</w:t>
       </w:r>
       <w:r>
         <w:rPr>
           <w:b/>
+          <w:i/>
         </w:rPr>
         <w:t>s</w:t>
       </w:r>
       <w:r>
         <w:rPr>
           <w:b/>
+          <w:i/>
         </w:rPr>
         <w:t xml:space="preserve"> on C).</w:t>
       </w:r>
@@ -1312,6 +1335,114 @@
           <w:b/>
         </w:rPr>
         <w:t xml:space="preserve"> different SVMs.</w:t>
+      </w:r>
+    </w:p>
+    <w:p>
+      <w:pPr>
+        <w:pStyle w:val="ListBullet"/>
+      </w:pPr>
+      <w:r>
+        <w:t>If the data are linearly separable, an SVM using a linear kernel will</w:t>
+      </w:r>
+    </w:p>
+    <w:p>
+      <w:pPr>
+        <w:pStyle w:val="ListBullet"/>
+      </w:pPr>
+    </w:p>
+    <w:p>
+      <w:pPr>
+        <w:pStyle w:val="ListBullet"/>
+      </w:pPr>
+      <w:r>
+        <w:t>return the same parameters θ regardless of the chosen value of</w:t>
+      </w:r>
+    </w:p>
+    <w:p>
+      <w:pPr>
+        <w:pStyle w:val="ListBullet"/>
+      </w:pPr>
+    </w:p>
+    <w:p>
+      <w:pPr>
+        <w:pStyle w:val="ListBullet"/>
+      </w:pPr>
+      <w:r>
+        <w:t>C (i.e., the resulting value of θ does not depend on C).</w:t>
+      </w:r>
+    </w:p>
+    <w:p>
+      <w:pPr>
+        <w:pStyle w:val="ListBullet"/>
+      </w:pPr>
+    </w:p>
+    <w:p>
+      <w:pPr>
+        <w:pStyle w:val="ListBullet"/>
+      </w:pPr>
+      <w:r>
+        <w:t>Suppose you have 2D input examples (</w:t>
+      </w:r>
+      <w:proofErr w:type="spellStart"/>
+      <w:r>
+        <w:t>ie</w:t>
+      </w:r>
+      <w:proofErr w:type="spellEnd"/>
+      <w:r>
+        <w:t xml:space="preserve">, </w:t>
+      </w:r>
+      <w:proofErr w:type="gramStart"/>
+      <w:r>
+        <w:t>x(</w:t>
+      </w:r>
+      <w:proofErr w:type="spellStart"/>
+      <w:proofErr w:type="gramEnd"/>
+      <w:r>
+        <w:t>i</w:t>
+      </w:r>
+      <w:proofErr w:type="spellEnd"/>
+      <w:r>
+        <w:t>)</w:t>
+      </w:r>
+      <w:r>
+        <w:rPr>
+          <w:rFonts w:ascii="Cambria Math" w:hAnsi="Cambria Math" w:cs="Cambria Math"/>
+        </w:rPr>
+        <w:t>∈</w:t>
+      </w:r>
+      <w:r>
+        <w:t>R2). The decision boundary of the SVM (with the linear kernel) is a straight line.</w:t>
+      </w:r>
+    </w:p>
+    <w:p>
+      <w:pPr>
+        <w:pStyle w:val="ListBullet"/>
+      </w:pPr>
+    </w:p>
+    <w:p>
+      <w:pPr>
+        <w:pStyle w:val="ListBullet"/>
+      </w:pPr>
+      <w:r>
+        <w:t>If you are training multi-class SVMs with the one-vs-all method, it is</w:t>
+      </w:r>
+    </w:p>
+    <w:p>
+      <w:pPr>
+        <w:pStyle w:val="ListBullet"/>
+      </w:pPr>
+    </w:p>
+    <w:p>
+      <w:pPr>
+        <w:pStyle w:val="ListBullet"/>
+      </w:pPr>
+      <w:proofErr w:type="gramStart"/>
+      <w:r>
+        <w:t>not</w:t>
+      </w:r>
+      <w:proofErr w:type="gramEnd"/>
+      <w:r>
+        <w:t xml:space="preserve"> possible to use a kernel.</w:t>
       </w:r>
     </w:p>
     <w:sectPr>

</xml_diff>

<commit_message>
Reattempt SVM Quiz again in Coursera Stanford ML
</commit_message>
<xml_diff>
--- a/MachineLearning/Coursera/StanfordMachineLearning/Week7_SupportVectorMachines/Week7Quiz.docx
+++ b/MachineLearning/Coursera/StanfordMachineLearning/Week7_SupportVectorMachines/Week7Quiz.docx
@@ -1,6 +1,6 @@
 
 <file path=word/document.xml><?xml version="1.0" encoding="utf-8"?>
-<w:document xmlns:wpc="http://schemas.microsoft.com/office/word/2010/wordprocessingCanvas" xmlns:cx="http://schemas.microsoft.com/office/drawing/2014/chartex" xmlns:cx1="http://schemas.microsoft.com/office/drawing/2015/9/8/chartex" xmlns:cx2="http://schemas.microsoft.com/office/drawing/2015/10/21/chartex" xmlns:cx3="http://schemas.microsoft.com/office/drawing/2016/5/9/chartex" xmlns:cx4="http://schemas.microsoft.com/office/drawing/2016/5/10/chartex" xmlns:cx5="http://schemas.microsoft.com/office/drawing/2016/5/11/chartex" xmlns:cx6="http://schemas.microsoft.com/office/drawing/2016/5/12/chartex" xmlns:cx7="http://schemas.microsoft.com/office/drawing/2016/5/13/chartex" xmlns:cx8="http://schemas.microsoft.com/office/drawing/2016/5/14/chartex" xmlns:mc="http://schemas.openxmlformats.org/markup-compatibility/2006" xmlns:aink="http://schemas.microsoft.com/office/drawing/2016/ink" xmlns:am3d="http://schemas.microsoft.com/office/drawing/2017/model3d" xmlns:o="urn:schemas-microsoft-com:office:office" xmlns:r="http://schemas.openxmlformats.org/officeDocument/2006/relationships" xmlns:m="http://schemas.openxmlformats.org/officeDocument/2006/math" xmlns:v="urn:schemas-microsoft-com:vml" xmlns:wp14="http://schemas.microsoft.com/office/word/2010/wordprocessingDrawing" xmlns:wp="http://schemas.openxmlformats.org/drawingml/2006/wordprocessingDrawing" xmlns:w10="urn:schemas-microsoft-com:office:word" xmlns:w="http://schemas.openxmlformats.org/wordprocessingml/2006/main" xmlns:w14="http://schemas.microsoft.com/office/word/2010/wordml" xmlns:w15="http://schemas.microsoft.com/office/word/2012/wordml" xmlns:w16cid="http://schemas.microsoft.com/office/word/2016/wordml/cid" xmlns:w16se="http://schemas.microsoft.com/office/word/2015/wordml/symex" xmlns:wpg="http://schemas.microsoft.com/office/word/2010/wordprocessingGroup" xmlns:wpi="http://schemas.microsoft.com/office/word/2010/wordprocessingInk" xmlns:wne="http://schemas.microsoft.com/office/word/2006/wordml" xmlns:wps="http://schemas.microsoft.com/office/word/2010/wordprocessingShape" mc:Ignorable="w14 w15 w16se w16cid wp14">
+<w:document xmlns:wpc="http://schemas.microsoft.com/office/word/2010/wordprocessingCanvas" xmlns:mc="http://schemas.openxmlformats.org/markup-compatibility/2006" xmlns:o="urn:schemas-microsoft-com:office:office" xmlns:r="http://schemas.openxmlformats.org/officeDocument/2006/relationships" xmlns:m="http://schemas.openxmlformats.org/officeDocument/2006/math" xmlns:v="urn:schemas-microsoft-com:vml" xmlns:wp14="http://schemas.microsoft.com/office/word/2010/wordprocessingDrawing" xmlns:wp="http://schemas.openxmlformats.org/drawingml/2006/wordprocessingDrawing" xmlns:w10="urn:schemas-microsoft-com:office:word" xmlns:w="http://schemas.openxmlformats.org/wordprocessingml/2006/main" xmlns:w14="http://schemas.microsoft.com/office/word/2010/wordml" xmlns:w15="http://schemas.microsoft.com/office/word/2012/wordml" xmlns:wpg="http://schemas.microsoft.com/office/word/2010/wordprocessingGroup" xmlns:wpi="http://schemas.microsoft.com/office/word/2010/wordprocessingInk" xmlns:wne="http://schemas.microsoft.com/office/word/2006/wordml" xmlns:wps="http://schemas.microsoft.com/office/word/2010/wordprocessingShape" mc:Ignorable="w14 w15 wp14">
   <w:body>
     <w:p>
       <w:pPr>
@@ -1008,20 +1008,32 @@
     <w:p>
       <w:pPr>
         <w:pStyle w:val="ListBullet"/>
-        <w:rPr>
-          <w:b/>
-        </w:rPr>
-      </w:pPr>
-      <w:r>
-        <w:rPr>
-          <w:b/>
+        <w:tabs>
+          <w:tab w:val="clear" w:pos="360"/>
+          <w:tab w:val="num" w:pos="720"/>
+        </w:tabs>
+        <w:ind w:left="720"/>
+        <w:rPr>
+          <w:i/>
+        </w:rPr>
+      </w:pPr>
+      <w:bookmarkStart w:id="0" w:name="_GoBack"/>
+      <w:r>
+        <w:rPr>
+          <w:i/>
         </w:rPr>
         <w:t>Reduce the number of examples in the training set.</w:t>
       </w:r>
     </w:p>
-    <w:p>
-      <w:pPr>
-        <w:pStyle w:val="ListBullet"/>
+    <w:bookmarkEnd w:id="0"/>
+    <w:p>
+      <w:pPr>
+        <w:pStyle w:val="ListBullet"/>
+        <w:tabs>
+          <w:tab w:val="clear" w:pos="360"/>
+          <w:tab w:val="num" w:pos="720"/>
+        </w:tabs>
+        <w:ind w:left="720"/>
       </w:pPr>
       <w:r>
         <w:rPr>
@@ -1036,63 +1048,38 @@
     <w:p>
       <w:pPr>
         <w:pStyle w:val="ListBullet"/>
-      </w:pPr>
-    </w:p>
-    <w:p>
-      <w:pPr>
-        <w:pStyle w:val="ListBullet"/>
-      </w:pPr>
-      <w:bookmarkStart w:id="0" w:name="_GoBack"/>
-      <w:bookmarkEnd w:id="0"/>
-      <w:r>
-        <w:t xml:space="preserve">Use an SVM with a </w:t>
-      </w:r>
-      <w:r>
-        <w:t>Gaussian</w:t>
-      </w:r>
-      <w:r>
-        <w:t xml:space="preserve"> kernel, w</w:t>
-      </w:r>
-      <w:r>
-        <w:t xml:space="preserve">ithout introducing new features </w:t>
-      </w:r>
-      <w:r>
-        <w:sym w:font="Wingdings" w:char="F0E0"/>
-      </w:r>
-      <w:r>
-        <w:t xml:space="preserve"> too slow to run</w:t>
-      </w:r>
-    </w:p>
-    <w:p>
-      <w:pPr>
-        <w:pStyle w:val="ListBullet"/>
-      </w:pPr>
-      <w:r>
-        <w:t>Increase</w:t>
-      </w:r>
-      <w:r>
-        <w:t xml:space="preserve"> the regularization parameter λ (</w:t>
-      </w:r>
-      <w:r>
-        <w:t>decrease</w:t>
-      </w:r>
-      <w:r>
-        <w:t xml:space="preserve"> C)</w:t>
-      </w:r>
-    </w:p>
-    <w:p>
-      <w:pPr>
-        <w:pStyle w:val="ListBullet"/>
-      </w:pPr>
-      <w:r>
-        <w:t>Use a different optimization method since using gradient descent to train logistic regression might result in a local minimum.</w:t>
-      </w:r>
-    </w:p>
-    <w:p>
-      <w:pPr>
-        <w:pStyle w:val="ListBullet"/>
-      </w:pPr>
-      <w:r>
+        <w:tabs>
+          <w:tab w:val="clear" w:pos="360"/>
+          <w:tab w:val="num" w:pos="720"/>
+        </w:tabs>
+        <w:ind w:left="720"/>
+        <w:rPr>
+          <w:b/>
+        </w:rPr>
+      </w:pPr>
+      <w:r>
+        <w:rPr>
+          <w:b/>
+        </w:rPr>
+        <w:t>Use an SVM with a Gaussian kernel</w:t>
+      </w:r>
+    </w:p>
+    <w:p>
+      <w:pPr>
+        <w:pStyle w:val="ListBullet"/>
+        <w:tabs>
+          <w:tab w:val="clear" w:pos="360"/>
+          <w:tab w:val="num" w:pos="720"/>
+        </w:tabs>
+        <w:ind w:left="720"/>
+        <w:rPr>
+          <w:i/>
+        </w:rPr>
+      </w:pPr>
+      <w:r>
+        <w:rPr>
+          <w:i/>
+        </w:rPr>
         <w:t>Try using a neural network with a large number of hidden units.</w:t>
       </w:r>
     </w:p>
@@ -1161,12 +1148,18 @@
         <w:t>The maximum value of the Gaussian kernel (i.e., sim(</w:t>
       </w:r>
       <w:proofErr w:type="spellStart"/>
+      <w:r>
+        <w:rPr>
+          <w:b/>
+        </w:rPr>
+        <w:t>x</w:t>
+      </w:r>
       <w:proofErr w:type="gramStart"/>
       <w:r>
         <w:rPr>
           <w:b/>
         </w:rPr>
-        <w:t>x,l</w:t>
+        <w:t>,l</w:t>
       </w:r>
       <w:proofErr w:type="spellEnd"/>
       <w:proofErr w:type="gramEnd"/>
@@ -1297,113 +1290,44 @@
         <w:rPr>
           <w:b/>
         </w:rPr>
-        <w:t>will train K</w:t>
-      </w:r>
-      <w:r>
-        <w:rPr>
-          <w:b/>
-        </w:rPr>
-        <w:t xml:space="preserve"> different SVMs.</w:t>
-      </w:r>
-    </w:p>
-    <w:p>
-      <w:pPr>
-        <w:pStyle w:val="ListBullet"/>
-      </w:pPr>
-      <w:r>
-        <w:t>If the data are linearly separable, an SVM using a linear kernel will</w:t>
-      </w:r>
-    </w:p>
-    <w:p>
-      <w:pPr>
-        <w:pStyle w:val="ListBullet"/>
-      </w:pPr>
-    </w:p>
-    <w:p>
-      <w:pPr>
-        <w:pStyle w:val="ListBullet"/>
-      </w:pPr>
-      <w:r>
-        <w:t>return the same parameters θ regardless of the chosen value of</w:t>
-      </w:r>
-    </w:p>
-    <w:p>
-      <w:pPr>
-        <w:pStyle w:val="ListBullet"/>
-      </w:pPr>
-    </w:p>
-    <w:p>
-      <w:pPr>
-        <w:pStyle w:val="ListBullet"/>
-      </w:pPr>
-      <w:r>
-        <w:lastRenderedPageBreak/>
-        <w:t>C (i.e., the resulting value of θ does not depend on C).</w:t>
-      </w:r>
-    </w:p>
-    <w:p>
-      <w:pPr>
-        <w:pStyle w:val="ListBullet"/>
-      </w:pPr>
-    </w:p>
-    <w:p>
-      <w:pPr>
-        <w:pStyle w:val="ListBullet"/>
-      </w:pPr>
-      <w:r>
-        <w:t>Suppose you have 2D input examples (</w:t>
-      </w:r>
-      <w:proofErr w:type="spellStart"/>
-      <w:r>
-        <w:t>ie</w:t>
-      </w:r>
-      <w:proofErr w:type="spellEnd"/>
-      <w:r>
-        <w:t>, x(</w:t>
-      </w:r>
-      <w:proofErr w:type="spellStart"/>
-      <w:r>
-        <w:t>i</w:t>
-      </w:r>
-      <w:proofErr w:type="spellEnd"/>
-      <w:r>
-        <w:t>)</w:t>
-      </w:r>
-      <w:r>
-        <w:rPr>
-          <w:rFonts w:ascii="Cambria Math" w:hAnsi="Cambria Math" w:cs="Cambria Math"/>
-        </w:rPr>
-        <w:t>∈</w:t>
-      </w:r>
-      <w:r>
-        <w:t>R2). The decision boundary of the SVM (with the linear kernel) is a straight line.</w:t>
-      </w:r>
-    </w:p>
-    <w:p>
-      <w:pPr>
-        <w:pStyle w:val="ListBullet"/>
-      </w:pPr>
-    </w:p>
-    <w:p>
-      <w:pPr>
-        <w:pStyle w:val="ListBullet"/>
-      </w:pPr>
-      <w:r>
-        <w:t>If you are training multi-class SVMs with the one-vs-all method, it is</w:t>
-      </w:r>
-    </w:p>
-    <w:p>
-      <w:pPr>
-        <w:pStyle w:val="ListBullet"/>
-      </w:pPr>
-    </w:p>
-    <w:p>
-      <w:pPr>
-        <w:pStyle w:val="ListBullet"/>
-      </w:pPr>
-      <w:r>
-        <w:t>not possible to use a kernel.</w:t>
-      </w:r>
+        <w:t xml:space="preserve">will train </w:t>
+      </w:r>
+      <w:proofErr w:type="gramStart"/>
+      <w:r>
+        <w:rPr>
+          <w:b/>
+        </w:rPr>
+        <w:t>K</w:t>
+      </w:r>
+      <w:r>
+        <w:rPr>
+          <w:b/>
+        </w:rPr>
+        <w:t xml:space="preserve"> </w:t>
+      </w:r>
+      <w:r>
+        <w:rPr>
+          <w:b/>
+        </w:rPr>
+        <w:t xml:space="preserve"> different</w:t>
+      </w:r>
+      <w:proofErr w:type="gramEnd"/>
+      <w:r>
+        <w:rPr>
+          <w:b/>
+        </w:rPr>
+        <w:t xml:space="preserve"> SVMs.</w:t>
+      </w:r>
+    </w:p>
+    <w:p>
+      <w:pPr>
+        <w:pStyle w:val="ListBullet"/>
+        <w:numPr>
+          <w:ilvl w:val="0"/>
+          <w:numId w:val="0"/>
+        </w:numPr>
+        <w:ind w:left="360"/>
+      </w:pPr>
     </w:p>
     <w:sectPr>
       <w:pgSz w:w="12240" w:h="15840"/>
@@ -1416,7 +1340,7 @@
 </file>
 
 <file path=word/numbering.xml><?xml version="1.0" encoding="utf-8"?>
-<w:numbering xmlns:wpc="http://schemas.microsoft.com/office/word/2010/wordprocessingCanvas" xmlns:cx="http://schemas.microsoft.com/office/drawing/2014/chartex" xmlns:cx1="http://schemas.microsoft.com/office/drawing/2015/9/8/chartex" xmlns:cx2="http://schemas.microsoft.com/office/drawing/2015/10/21/chartex" xmlns:cx3="http://schemas.microsoft.com/office/drawing/2016/5/9/chartex" xmlns:cx4="http://schemas.microsoft.com/office/drawing/2016/5/10/chartex" xmlns:cx5="http://schemas.microsoft.com/office/drawing/2016/5/11/chartex" xmlns:cx6="http://schemas.microsoft.com/office/drawing/2016/5/12/chartex" xmlns:cx7="http://schemas.microsoft.com/office/drawing/2016/5/13/chartex" xmlns:cx8="http://schemas.microsoft.com/office/drawing/2016/5/14/chartex" xmlns:mc="http://schemas.openxmlformats.org/markup-compatibility/2006" xmlns:aink="http://schemas.microsoft.com/office/drawing/2016/ink" xmlns:am3d="http://schemas.microsoft.com/office/drawing/2017/model3d" xmlns:o="urn:schemas-microsoft-com:office:office" xmlns:r="http://schemas.openxmlformats.org/officeDocument/2006/relationships" xmlns:m="http://schemas.openxmlformats.org/officeDocument/2006/math" xmlns:v="urn:schemas-microsoft-com:vml" xmlns:wp14="http://schemas.microsoft.com/office/word/2010/wordprocessingDrawing" xmlns:wp="http://schemas.openxmlformats.org/drawingml/2006/wordprocessingDrawing" xmlns:w10="urn:schemas-microsoft-com:office:word" xmlns:w="http://schemas.openxmlformats.org/wordprocessingml/2006/main" xmlns:w14="http://schemas.microsoft.com/office/word/2010/wordml" xmlns:w15="http://schemas.microsoft.com/office/word/2012/wordml" xmlns:w16cid="http://schemas.microsoft.com/office/word/2016/wordml/cid" xmlns:w16se="http://schemas.microsoft.com/office/word/2015/wordml/symex" xmlns:wpg="http://schemas.microsoft.com/office/word/2010/wordprocessingGroup" xmlns:wpi="http://schemas.microsoft.com/office/word/2010/wordprocessingInk" xmlns:wne="http://schemas.microsoft.com/office/word/2006/wordml" xmlns:wps="http://schemas.microsoft.com/office/word/2010/wordprocessingShape" mc:Ignorable="w14 w15 w16se w16cid wp14">
+<w:numbering xmlns:wpc="http://schemas.microsoft.com/office/word/2010/wordprocessingCanvas" xmlns:mc="http://schemas.openxmlformats.org/markup-compatibility/2006" xmlns:o="urn:schemas-microsoft-com:office:office" xmlns:r="http://schemas.openxmlformats.org/officeDocument/2006/relationships" xmlns:m="http://schemas.openxmlformats.org/officeDocument/2006/math" xmlns:v="urn:schemas-microsoft-com:vml" xmlns:wp14="http://schemas.microsoft.com/office/word/2010/wordprocessingDrawing" xmlns:wp="http://schemas.openxmlformats.org/drawingml/2006/wordprocessingDrawing" xmlns:w10="urn:schemas-microsoft-com:office:word" xmlns:w="http://schemas.openxmlformats.org/wordprocessingml/2006/main" xmlns:w14="http://schemas.microsoft.com/office/word/2010/wordml" xmlns:w15="http://schemas.microsoft.com/office/word/2012/wordml" xmlns:wpg="http://schemas.microsoft.com/office/word/2010/wordprocessingGroup" xmlns:wpi="http://schemas.microsoft.com/office/word/2010/wordprocessingInk" xmlns:wne="http://schemas.microsoft.com/office/word/2006/wordml" xmlns:wps="http://schemas.microsoft.com/office/word/2010/wordprocessingShape" mc:Ignorable="w14 w15 wp14">
   <w:abstractNum w:abstractNumId="0" w15:restartNumberingAfterBreak="0">
     <w:nsid w:val="FFFFFF89"/>
     <w:multiLevelType w:val="singleLevel"/>
@@ -1445,7 +1369,7 @@
 </file>
 
 <file path=word/styles.xml><?xml version="1.0" encoding="utf-8"?>
-<w:styles xmlns:mc="http://schemas.openxmlformats.org/markup-compatibility/2006" xmlns:r="http://schemas.openxmlformats.org/officeDocument/2006/relationships" xmlns:w="http://schemas.openxmlformats.org/wordprocessingml/2006/main" xmlns:w14="http://schemas.microsoft.com/office/word/2010/wordml" xmlns:w15="http://schemas.microsoft.com/office/word/2012/wordml" xmlns:w16cid="http://schemas.microsoft.com/office/word/2016/wordml/cid" xmlns:w16se="http://schemas.microsoft.com/office/word/2015/wordml/symex" mc:Ignorable="w14 w15 w16se w16cid">
+<w:styles xmlns:mc="http://schemas.openxmlformats.org/markup-compatibility/2006" xmlns:r="http://schemas.openxmlformats.org/officeDocument/2006/relationships" xmlns:w="http://schemas.openxmlformats.org/wordprocessingml/2006/main" xmlns:w14="http://schemas.microsoft.com/office/word/2010/wordml" xmlns:w15="http://schemas.microsoft.com/office/word/2012/wordml" mc:Ignorable="w14 w15">
   <w:docDefaults>
     <w:rPrDefault>
       <w:rPr>
@@ -1461,7 +1385,7 @@
       </w:pPr>
     </w:pPrDefault>
   </w:docDefaults>
-  <w:latentStyles w:defLockedState="0" w:defUIPriority="99" w:defSemiHidden="0" w:defUnhideWhenUsed="0" w:defQFormat="0" w:count="375">
+  <w:latentStyles w:defLockedState="0" w:defUIPriority="99" w:defSemiHidden="0" w:defUnhideWhenUsed="0" w:defQFormat="0" w:count="371">
     <w:lsdException w:name="Normal" w:uiPriority="0" w:qFormat="1"/>
     <w:lsdException w:name="heading 1" w:uiPriority="9" w:qFormat="1"/>
     <w:lsdException w:name="heading 2" w:semiHidden="1" w:uiPriority="9" w:unhideWhenUsed="1" w:qFormat="1"/>
@@ -1567,6 +1491,7 @@
     <w:lsdException w:name="HTML Sample" w:semiHidden="1" w:unhideWhenUsed="1"/>
     <w:lsdException w:name="HTML Typewriter" w:semiHidden="1" w:unhideWhenUsed="1"/>
     <w:lsdException w:name="HTML Variable" w:semiHidden="1" w:unhideWhenUsed="1"/>
+    <w:lsdException w:name="Normal Table" w:semiHidden="1" w:unhideWhenUsed="1"/>
     <w:lsdException w:name="annotation subject" w:semiHidden="1" w:unhideWhenUsed="1"/>
     <w:lsdException w:name="No List" w:semiHidden="1" w:unhideWhenUsed="1"/>
     <w:lsdException w:name="Outline List 1" w:semiHidden="1" w:unhideWhenUsed="1"/>
@@ -1610,8 +1535,10 @@
     <w:lsdException w:name="Table Elegant" w:semiHidden="1" w:unhideWhenUsed="1"/>
     <w:lsdException w:name="Table Professional" w:semiHidden="1" w:unhideWhenUsed="1"/>
     <w:lsdException w:name="Table Subtle 1" w:semiHidden="1" w:unhideWhenUsed="1"/>
+    <w:lsdException w:name="Table Subtle 2" w:semiHidden="1" w:unhideWhenUsed="1"/>
     <w:lsdException w:name="Table Web 1" w:semiHidden="1" w:unhideWhenUsed="1"/>
     <w:lsdException w:name="Table Web 2" w:semiHidden="1" w:unhideWhenUsed="1"/>
+    <w:lsdException w:name="Table Web 3" w:semiHidden="1" w:unhideWhenUsed="1"/>
     <w:lsdException w:name="Balloon Text" w:semiHidden="1" w:unhideWhenUsed="1"/>
     <w:lsdException w:name="Table Grid" w:uiPriority="39"/>
     <w:lsdException w:name="Table Theme" w:semiHidden="1" w:unhideWhenUsed="1"/>
@@ -1830,10 +1757,6 @@
     <w:lsdException w:name="List Table 5 Dark Accent 6" w:uiPriority="50"/>
     <w:lsdException w:name="List Table 6 Colorful Accent 6" w:uiPriority="51"/>
     <w:lsdException w:name="List Table 7 Colorful Accent 6" w:uiPriority="52"/>
-    <w:lsdException w:name="Mention" w:semiHidden="1" w:unhideWhenUsed="1"/>
-    <w:lsdException w:name="Smart Hyperlink" w:semiHidden="1" w:unhideWhenUsed="1"/>
-    <w:lsdException w:name="Hashtag" w:semiHidden="1" w:unhideWhenUsed="1"/>
-    <w:lsdException w:name="Unresolved Mention" w:semiHidden="1" w:unhideWhenUsed="1"/>
   </w:latentStyles>
   <w:style w:type="paragraph" w:default="1" w:styleId="Normal">
     <w:name w:val="Normal"/>

</xml_diff>